<commit_message>
Update documento de requisítos
</commit_message>
<xml_diff>
--- a/doc/Documento-de-Requisítos.docx
+++ b/doc/Documento-de-Requisítos.docx
@@ -716,28 +716,75 @@
     <w:p>
       <w:pPr>
         <w:spacing w:line="360" w:lineRule="auto"/>
-        <w:ind w:firstLine="720"/>
-        <w:contextualSpacing w:val="0"/>
-        <w:jc w:val="both"/>
-      </w:pPr>
-      <w:r>
-        <w:rPr>
-          <w:rtl w:val="0"/>
-        </w:rPr>
-        <w:t xml:space="preserve">.</w:t>
-      </w:r>
-    </w:p>
-    <w:p>
-      <w:pPr>
-        <w:spacing w:line="360" w:lineRule="auto"/>
-        <w:contextualSpacing w:val="0"/>
-        <w:jc w:val="both"/>
-      </w:pPr>
-      <w:r>
-        <w:rPr>
+        <w:contextualSpacing w:val="0"/>
+        <w:jc w:val="both"/>
+      </w:pPr>
+      <w:r>
+        <w:rPr>
+          <w:rtl w:val="0"/>
+        </w:rPr>
+      </w:r>
+    </w:p>
+    <w:p>
+      <w:pPr>
+        <w:spacing w:line="360" w:lineRule="auto"/>
+        <w:contextualSpacing w:val="0"/>
+        <w:jc w:val="both"/>
+      </w:pPr>
+      <w:r>
+        <w:rPr>
+          <w:b w:val="1"/>
+          <w:rtl w:val="0"/>
+        </w:rPr>
+        <w:t xml:space="preserve">4 Features do Android</w:t>
+      </w:r>
+    </w:p>
+    <w:p>
+      <w:pPr>
+        <w:spacing w:line="360" w:lineRule="auto"/>
+        <w:contextualSpacing w:val="0"/>
+        <w:jc w:val="both"/>
+      </w:pPr>
+      <w:r>
+        <w:rPr>
+          <w:b w:val="1"/>
           <w:rtl w:val="0"/>
         </w:rPr>
         <w:tab/>
+      </w:r>
+      <w:r>
+        <w:rPr>
+          <w:rtl w:val="0"/>
+        </w:rPr>
+        <w:t xml:space="preserve">Conexão com internet (Wifi)</w:t>
+      </w:r>
+    </w:p>
+    <w:p>
+      <w:pPr>
+        <w:spacing w:line="360" w:lineRule="auto"/>
+        <w:contextualSpacing w:val="0"/>
+        <w:jc w:val="both"/>
+      </w:pPr>
+      <w:r>
+        <w:rPr>
+          <w:rtl w:val="0"/>
+        </w:rPr>
+        <w:tab/>
+        <w:t xml:space="preserve">Calendário</w:t>
+      </w:r>
+    </w:p>
+    <w:p>
+      <w:pPr>
+        <w:spacing w:line="360" w:lineRule="auto"/>
+        <w:contextualSpacing w:val="0"/>
+        <w:jc w:val="both"/>
+      </w:pPr>
+      <w:r>
+        <w:rPr>
+          <w:rtl w:val="0"/>
+        </w:rPr>
+        <w:tab/>
+        <w:t xml:space="preserve">Relógio (alarme)</w:t>
       </w:r>
     </w:p>
     <w:sectPr>

</xml_diff>